<commit_message>
oh my god monday
</commit_message>
<xml_diff>
--- a/fifteenth_day.docx
+++ b/fifteenth_day.docx
@@ -416,7 +416,7 @@
               <w:rPr>
                 <w:rFonts w:ascii="굴림" w:eastAsia="굴림" w:hAnsi="굴림" w:hint="eastAsia"/>
               </w:rPr>
-              <w:t>☞ 주피터 환경을 사용하기 편하게 환경설정 다시하기</w:t>
+              <w:t>☞ 주피터 환경 보다 더 편리하게 사용하게 환경설정</w:t>
             </w:r>
           </w:p>
           <w:p>
@@ -430,7 +430,19 @@
               <w:rPr>
                 <w:rFonts w:ascii="굴림" w:eastAsia="굴림" w:hAnsi="굴림" w:hint="eastAsia"/>
               </w:rPr>
-              <w:t>: 가상환경 생성,</w:t>
+              <w:t>:</w:t>
+            </w:r>
+            <w:r>
+              <w:rPr>
+                <w:rFonts w:ascii="굴림" w:eastAsia="굴림" w:hAnsi="굴림"/>
+              </w:rPr>
+              <w:t xml:space="preserve"> </w:t>
+            </w:r>
+            <w:r>
+              <w:rPr>
+                <w:rFonts w:ascii="굴림" w:eastAsia="굴림" w:hAnsi="굴림" w:hint="eastAsia"/>
+              </w:rPr>
+              <w:t>가상환경 만들기,</w:t>
             </w:r>
             <w:r>
               <w:rPr>
@@ -486,7 +498,7 @@
                 <w:tab w:val="left" w:pos="4875"/>
               </w:tabs>
               <w:rPr>
-                <w:rFonts w:eastAsia="굴림" w:hint="eastAsia"/>
+                <w:rFonts w:ascii="굴림" w:eastAsia="굴림" w:hAnsi="굴림"/>
               </w:rPr>
             </w:pPr>
             <w:r>
@@ -509,11 +521,67 @@
               <w:t>Numpy</w:t>
             </w:r>
             <w:proofErr w:type="spellEnd"/>
+          </w:p>
+          <w:p>
+            <w:pPr>
+              <w:tabs>
+                <w:tab w:val="left" w:pos="4875"/>
+              </w:tabs>
+              <w:rPr>
+                <w:rFonts w:ascii="굴림" w:eastAsia="굴림" w:hAnsi="굴림"/>
+              </w:rPr>
+            </w:pPr>
             <w:r>
               <w:rPr>
+                <w:rFonts w:ascii="굴림" w:eastAsia="굴림" w:hAnsi="굴림" w:hint="eastAsia"/>
+              </w:rPr>
+              <w:t>:</w:t>
+            </w:r>
+            <w:r>
+              <w:rPr>
                 <w:rFonts w:ascii="굴림" w:eastAsia="굴림" w:hAnsi="굴림"/>
               </w:rPr>
               <w:t xml:space="preserve"> </w:t>
+            </w:r>
+            <w:proofErr w:type="spellStart"/>
+            <w:r>
+              <w:rPr>
+                <w:rFonts w:ascii="굴림" w:eastAsia="굴림" w:hAnsi="굴림" w:hint="eastAsia"/>
+              </w:rPr>
+              <w:t>판다스</w:t>
+            </w:r>
+            <w:proofErr w:type="spellEnd"/>
+            <w:r>
+              <w:rPr>
+                <w:rFonts w:ascii="굴림" w:eastAsia="굴림" w:hAnsi="굴림" w:hint="eastAsia"/>
+              </w:rPr>
+              <w:t xml:space="preserve"> 하기 전 </w:t>
+            </w:r>
+            <w:proofErr w:type="spellStart"/>
+            <w:r>
+              <w:rPr>
+                <w:rFonts w:ascii="굴림" w:eastAsia="굴림" w:hAnsi="굴림" w:hint="eastAsia"/>
+              </w:rPr>
+              <w:t>넘파이</w:t>
+            </w:r>
+            <w:proofErr w:type="spellEnd"/>
+            <w:r>
+              <w:rPr>
+                <w:rFonts w:ascii="굴림" w:eastAsia="굴림" w:hAnsi="굴림" w:hint="eastAsia"/>
+              </w:rPr>
+              <w:t xml:space="preserve"> 기능(?)</w:t>
+            </w:r>
+            <w:r>
+              <w:rPr>
+                <w:rFonts w:ascii="굴림" w:eastAsia="굴림" w:hAnsi="굴림"/>
+              </w:rPr>
+              <w:t xml:space="preserve"> </w:t>
+            </w:r>
+            <w:r>
+              <w:rPr>
+                <w:rFonts w:ascii="굴림" w:eastAsia="굴림" w:hAnsi="굴림" w:hint="eastAsia"/>
+              </w:rPr>
+              <w:t>복습</w:t>
             </w:r>
           </w:p>
           <w:p>
@@ -525,88 +593,6 @@
                 <w:rFonts w:eastAsia="굴림"/>
               </w:rPr>
             </w:pPr>
-            <w:r>
-              <w:rPr>
-                <w:rFonts w:eastAsia="굴림" w:hint="eastAsia"/>
-              </w:rPr>
-              <w:t>:</w:t>
-            </w:r>
-            <w:r>
-              <w:rPr>
-                <w:rFonts w:eastAsia="굴림"/>
-              </w:rPr>
-              <w:t xml:space="preserve"> </w:t>
-            </w:r>
-            <w:proofErr w:type="spellStart"/>
-            <w:r>
-              <w:rPr>
-                <w:rFonts w:eastAsia="굴림" w:hint="eastAsia"/>
-              </w:rPr>
-              <w:t>판다스</w:t>
-            </w:r>
-            <w:proofErr w:type="spellEnd"/>
-            <w:r>
-              <w:rPr>
-                <w:rFonts w:eastAsia="굴림" w:hint="eastAsia"/>
-              </w:rPr>
-              <w:t xml:space="preserve"> </w:t>
-            </w:r>
-            <w:r>
-              <w:rPr>
-                <w:rFonts w:eastAsia="굴림" w:hint="eastAsia"/>
-              </w:rPr>
-              <w:t>들어가기</w:t>
-            </w:r>
-            <w:r>
-              <w:rPr>
-                <w:rFonts w:eastAsia="굴림" w:hint="eastAsia"/>
-              </w:rPr>
-              <w:t xml:space="preserve"> </w:t>
-            </w:r>
-            <w:r>
-              <w:rPr>
-                <w:rFonts w:eastAsia="굴림" w:hint="eastAsia"/>
-              </w:rPr>
-              <w:t>전</w:t>
-            </w:r>
-            <w:r>
-              <w:rPr>
-                <w:rFonts w:eastAsia="굴림" w:hint="eastAsia"/>
-              </w:rPr>
-              <w:t xml:space="preserve"> </w:t>
-            </w:r>
-            <w:proofErr w:type="spellStart"/>
-            <w:r>
-              <w:rPr>
-                <w:rFonts w:eastAsia="굴림" w:hint="eastAsia"/>
-              </w:rPr>
-              <w:t>Numpy</w:t>
-            </w:r>
-            <w:proofErr w:type="spellEnd"/>
-            <w:r>
-              <w:rPr>
-                <w:rFonts w:eastAsia="굴림"/>
-              </w:rPr>
-              <w:t xml:space="preserve"> </w:t>
-            </w:r>
-            <w:r>
-              <w:rPr>
-                <w:rFonts w:eastAsia="굴림" w:hint="eastAsia"/>
-              </w:rPr>
-              <w:t>사용</w:t>
-            </w:r>
-            <w:r>
-              <w:rPr>
-                <w:rFonts w:eastAsia="굴림" w:hint="eastAsia"/>
-              </w:rPr>
-              <w:t xml:space="preserve"> </w:t>
-            </w:r>
-            <w:r>
-              <w:rPr>
-                <w:rFonts w:eastAsia="굴림" w:hint="eastAsia"/>
-              </w:rPr>
-              <w:t>이해하기</w:t>
-            </w:r>
           </w:p>
           <w:p>
             <w:pPr>
@@ -614,16 +600,6 @@
                 <w:tab w:val="left" w:pos="4875"/>
               </w:tabs>
               <w:rPr>
-                <w:rFonts w:eastAsia="굴림"/>
-              </w:rPr>
-            </w:pPr>
-          </w:p>
-          <w:p>
-            <w:pPr>
-              <w:tabs>
-                <w:tab w:val="left" w:pos="4875"/>
-              </w:tabs>
-              <w:rPr>
                 <w:rFonts w:eastAsia="굴림" w:hint="eastAsia"/>
               </w:rPr>
             </w:pPr>
@@ -689,13 +665,13 @@
               <w:rPr>
                 <w:rFonts w:eastAsia="굴림"/>
               </w:rPr>
-              <w:t>…</w:t>
+              <w:t>……</w:t>
             </w:r>
             <w:r>
               <w:rPr>
                 <w:rFonts w:eastAsia="굴림" w:hint="eastAsia"/>
               </w:rPr>
-              <w:t>..</w:t>
+              <w:t>.</w:t>
             </w:r>
           </w:p>
         </w:tc>

</xml_diff>